<commit_message>
Added Test Plan to Design Outline
</commit_message>
<xml_diff>
--- a/Design Outline.docx
+++ b/Design Outline.docx
@@ -790,6 +790,94 @@
         <w:pStyle w:val="Heading2"/>
       </w:pPr>
       <w:r>
+        <w:t>Potential Functionality:</w:t>
+      </w:r>
+    </w:p>
+    <w:p>
+      <w:pPr>
+        <w:pStyle w:val="NoSpacing"/>
+      </w:pPr>
+    </w:p>
+    <w:p>
+      <w:pPr>
+        <w:pStyle w:val="NoSpacing"/>
+      </w:pPr>
+      <w:r>
+        <w:t xml:space="preserve">Speech recognition is highly likely to be used within this application, most likely being incorporated through the Android Speech Recognition API. This will be used on the home page to record the users voice in order to make reminders. At a basic level this could work through a list of key words/frequently used commands with user training in order to take reminders. This would be used like the following “Make an </w:t>
+      </w:r>
+      <w:r>
+        <w:rPr>
+          <w:b/>
+          <w:bCs/>
+        </w:rPr>
+        <w:t>appointment</w:t>
+      </w:r>
+      <w:r>
+        <w:t xml:space="preserve"> at </w:t>
+      </w:r>
+      <w:r>
+        <w:rPr>
+          <w:b/>
+          <w:bCs/>
+        </w:rPr>
+        <w:t>Doctors</w:t>
+      </w:r>
+      <w:r>
+        <w:t xml:space="preserve"> on </w:t>
+      </w:r>
+      <w:r>
+        <w:rPr>
+          <w:b/>
+          <w:bCs/>
+        </w:rPr>
+        <w:t>Tuesday</w:t>
+      </w:r>
+      <w:r>
+        <w:t xml:space="preserve"> at </w:t>
+      </w:r>
+      <w:r>
+        <w:rPr>
+          <w:b/>
+          <w:bCs/>
+        </w:rPr>
+        <w:t>5pm</w:t>
+      </w:r>
+      <w:r>
+        <w:t>” where certain keywords are selected to make a reminder with a date and time, this would correspond to a list of keywords. At a more advanced level the use of speech analysis and machine learning could be incorporated in order to learn from the users own vocabulary, which would allow for a greater range of keywords to be used, however this is dependant on how feasible it is within the timeframe.</w:t>
+      </w:r>
+    </w:p>
+    <w:p>
+      <w:pPr>
+        <w:pStyle w:val="NoSpacing"/>
+      </w:pPr>
+    </w:p>
+    <w:p>
+      <w:pPr>
+        <w:pStyle w:val="NoSpacing"/>
+      </w:pPr>
+      <w:r>
+        <w:t xml:space="preserve">Automatic reminders through the use of machine learning is another potential functionality of the application. This would work wherein a pattern or trend of reminders is recognised within the app and further reminders are set, this could be a reminder to “brush </w:t>
+      </w:r>
+      <w:r>
+        <w:t>teeth at</w:t>
+      </w:r>
+      <w:r>
+        <w:t xml:space="preserve"> 8am” being set everyday by the user, and the recognising the trend to set more.</w:t>
+      </w:r>
+      <w:r>
+        <w:t xml:space="preserve"> A very basic version of this could be done through simple if statements however applying actual machine learning will likely require the use of existing API’s.</w:t>
+      </w:r>
+    </w:p>
+    <w:p>
+      <w:pPr>
+        <w:pStyle w:val="NoSpacing"/>
+      </w:pPr>
+    </w:p>
+    <w:p>
+      <w:pPr>
+        <w:pStyle w:val="Heading2"/>
+      </w:pPr>
+      <w:r>
         <w:t>Design Specification:</w:t>
       </w:r>
     </w:p>
@@ -859,81 +947,556 @@
         <w:t>Target Audience</w:t>
       </w:r>
       <w:r>
+        <w:t xml:space="preserve"> – This artefact will be primarily designed towards users who struggle with memory in day-to-day task</w:t>
+      </w:r>
+      <w:r>
+        <w:t>s</w:t>
+      </w:r>
+      <w:r>
+        <w:t>, this can include general forgetfulness however also applies to effects of old age on memory as well as those afflicted by memory related conditions such a</w:t>
+      </w:r>
+      <w:r>
+        <w:t>s</w:t>
+      </w:r>
+      <w:r>
+        <w:t xml:space="preserve"> Dementia and Alzheimer’s.</w:t>
+      </w:r>
+    </w:p>
+    <w:p>
+      <w:pPr>
+        <w:pStyle w:val="NoSpacing"/>
+      </w:pPr>
+    </w:p>
+    <w:p>
+      <w:pPr>
+        <w:pStyle w:val="NoSpacing"/>
+      </w:pPr>
+      <w:r>
+        <w:rPr>
+          <w:u w:val="single"/>
+        </w:rPr>
+        <w:t>Function</w:t>
+      </w:r>
+      <w:r>
         <w:t xml:space="preserve"> – </w:t>
       </w:r>
       <w:r>
-        <w:t>This artefact will be primarily designed towards users who struggle with memory in day-to-day task</w:t>
-      </w:r>
-      <w:r>
+        <w:t xml:space="preserve">The function of the artefact is to allow the user to create reminders for themselves to help with day-to-day tasks this can range from shopping lists, appointments or day to day tasks around the house. This can either work based on speech recognition or by the user manually entering reminders. These reminders will then be shown to a user through a notification closer to the time set in the reminder. The use of AI and learning algorithms can be used to increase the potential effectiveness of the artefact by being able to recognise certain patterns or routines in the </w:t>
+      </w:r>
+      <w:r>
+        <w:t>user’s</w:t>
+      </w:r>
+      <w:r>
+        <w:t xml:space="preserve"> behaviour in creating reminders in order to dynamically create more.</w:t>
+      </w:r>
+    </w:p>
+    <w:p>
+      <w:pPr>
+        <w:pStyle w:val="NoSpacing"/>
+      </w:pPr>
+    </w:p>
+    <w:p>
+      <w:pPr>
+        <w:pStyle w:val="NoSpacing"/>
+      </w:pPr>
+      <w:r>
+        <w:rPr>
+          <w:u w:val="single"/>
+        </w:rPr>
+        <w:t>Technologies</w:t>
+      </w:r>
+      <w:r>
+        <w:t xml:space="preserve"> – </w:t>
+      </w:r>
+      <w:r>
+        <w:t xml:space="preserve">The chosen technologies will most likely be Java as the </w:t>
+      </w:r>
+      <w:r>
+        <w:t>programming</w:t>
+      </w:r>
+      <w:r>
+        <w:t xml:space="preserve"> </w:t>
+      </w:r>
+      <w:r>
+        <w:t>language and created within Android Studio. SQL will have to be used for any database work. Google maps API and Android speech to text API will also have to be used when creating this artefact.</w:t>
+      </w:r>
+    </w:p>
+    <w:p>
+      <w:pPr>
+        <w:pStyle w:val="NoSpacing"/>
+      </w:pPr>
+    </w:p>
+    <w:p>
+      <w:pPr>
+        <w:pStyle w:val="Heading2"/>
+      </w:pPr>
+      <w:r>
+        <w:t>Test Plan:</w:t>
+      </w:r>
+    </w:p>
+    <w:p>
+      <w:pPr>
+        <w:pStyle w:val="NoSpacing"/>
+      </w:pPr>
+    </w:p>
+    <w:p>
+      <w:pPr>
+        <w:pStyle w:val="NoSpacing"/>
+        <w:rPr>
+          <w:rFonts w:cstheme="minorHAnsi"/>
+        </w:rPr>
+      </w:pPr>
+      <w:r>
+        <w:rPr>
+          <w:rFonts w:cstheme="minorHAnsi"/>
+        </w:rPr>
+        <w:t>•75% or higher of user responses through a survey should</w:t>
+      </w:r>
+      <w:r>
+        <w:rPr>
+          <w:rFonts w:cstheme="minorHAnsi"/>
+        </w:rPr>
+        <w:t xml:space="preserve"> not</w:t>
+      </w:r>
+      <w:r>
+        <w:rPr>
+          <w:rFonts w:cstheme="minorHAnsi"/>
+        </w:rPr>
+        <w:t xml:space="preserve"> find colours to be off putting or undesirable.</w:t>
+      </w:r>
+    </w:p>
+    <w:p>
+      <w:pPr>
+        <w:pStyle w:val="NoSpacing"/>
+        <w:rPr>
+          <w:rFonts w:cstheme="minorHAnsi"/>
+        </w:rPr>
+      </w:pPr>
+      <w:r>
+        <w:rPr>
+          <w:rFonts w:cstheme="minorHAnsi"/>
+        </w:rPr>
+        <w:t>•</w:t>
+      </w:r>
+      <w:r>
+        <w:rPr>
+          <w:rFonts w:cstheme="minorHAnsi"/>
+        </w:rPr>
+        <w:t>90% or higher of user responses</w:t>
+      </w:r>
+      <w:r>
+        <w:rPr>
+          <w:rFonts w:cstheme="minorHAnsi"/>
+        </w:rPr>
+        <w:t xml:space="preserve"> should find all text on the application easily readable.</w:t>
+      </w:r>
+    </w:p>
+    <w:p>
+      <w:pPr>
+        <w:pStyle w:val="NoSpacing"/>
+        <w:rPr>
+          <w:rFonts w:cstheme="minorHAnsi"/>
+        </w:rPr>
+      </w:pPr>
+      <w:r>
+        <w:rPr>
+          <w:rFonts w:cstheme="minorHAnsi"/>
+        </w:rPr>
+        <w:t>•80% or higher of participants testing the app should use the app every day or state they wished to use the app every day, this is in order to see if the app fits it purpose of being capable of creating reminders for day-to-day use.</w:t>
+      </w:r>
+    </w:p>
+    <w:p>
+      <w:pPr>
+        <w:pStyle w:val="NoSpacing"/>
+        <w:rPr>
+          <w:rFonts w:cstheme="minorHAnsi"/>
+        </w:rPr>
+      </w:pPr>
+      <w:r>
+        <w:rPr>
+          <w:rFonts w:cstheme="minorHAnsi"/>
+        </w:rPr>
+        <w:t xml:space="preserve">•95% or more of user responses should indicate </w:t>
+      </w:r>
+      <w:r>
+        <w:rPr>
+          <w:rFonts w:cstheme="minorHAnsi"/>
+        </w:rPr>
+        <w:t xml:space="preserve">that </w:t>
+      </w:r>
+      <w:r>
+        <w:rPr>
+          <w:rFonts w:cstheme="minorHAnsi"/>
+        </w:rPr>
+        <w:t xml:space="preserve">it was easy to find all </w:t>
+      </w:r>
+      <w:r>
+        <w:rPr>
+          <w:rFonts w:cstheme="minorHAnsi"/>
+        </w:rPr>
+        <w:t>pages</w:t>
+      </w:r>
+      <w:r>
+        <w:rPr>
+          <w:rFonts w:cstheme="minorHAnsi"/>
+        </w:rPr>
+        <w:t xml:space="preserve"> in use.</w:t>
+      </w:r>
+    </w:p>
+    <w:p>
+      <w:pPr>
+        <w:pStyle w:val="NoSpacing"/>
+        <w:rPr>
+          <w:rFonts w:cstheme="minorHAnsi"/>
+        </w:rPr>
+      </w:pPr>
+      <w:r>
+        <w:rPr>
+          <w:rFonts w:cstheme="minorHAnsi"/>
+        </w:rPr>
+        <w:t xml:space="preserve">•A reminder should be recorded in </w:t>
+      </w:r>
+      <w:r>
+        <w:rPr>
+          <w:rFonts w:cstheme="minorHAnsi"/>
+        </w:rPr>
+        <w:t>3</w:t>
+      </w:r>
+      <w:r>
+        <w:rPr>
+          <w:rFonts w:cstheme="minorHAnsi"/>
+        </w:rPr>
+        <w:t xml:space="preserve"> or less </w:t>
+      </w:r>
+      <w:r>
+        <w:rPr>
+          <w:rFonts w:cstheme="minorHAnsi"/>
+        </w:rPr>
+        <w:t>interaction</w:t>
+      </w:r>
+      <w:r>
+        <w:rPr>
+          <w:rFonts w:cstheme="minorHAnsi"/>
+        </w:rPr>
         <w:t>s</w:t>
       </w:r>
       <w:r>
-        <w:t>, this can include general forgetfulness however also applies to effects of old age on memory as well as those afflicted by memory related conditions such a</w:t>
-      </w:r>
-      <w:r>
+        <w:rPr>
+          <w:rFonts w:cstheme="minorHAnsi"/>
+        </w:rPr>
+        <w:t xml:space="preserve"> with the screen (taps)</w:t>
+      </w:r>
+      <w:r>
+        <w:rPr>
+          <w:rFonts w:cstheme="minorHAnsi"/>
+        </w:rPr>
+        <w:t xml:space="preserve"> in order to be streamlined.</w:t>
+      </w:r>
+    </w:p>
+    <w:p>
+      <w:pPr>
+        <w:pStyle w:val="NoSpacing"/>
+        <w:rPr>
+          <w:rFonts w:cstheme="minorHAnsi"/>
+        </w:rPr>
+      </w:pPr>
+      <w:r>
+        <w:rPr>
+          <w:rFonts w:cstheme="minorHAnsi"/>
+        </w:rPr>
+        <w:t xml:space="preserve">•Deleting a reminder should be done in 4 </w:t>
+      </w:r>
+      <w:r>
+        <w:rPr>
+          <w:rFonts w:cstheme="minorHAnsi"/>
+        </w:rPr>
+        <w:t xml:space="preserve">or less </w:t>
+      </w:r>
+      <w:r>
+        <w:rPr>
+          <w:rFonts w:cstheme="minorHAnsi"/>
+        </w:rPr>
+        <w:t>interaction</w:t>
+      </w:r>
+      <w:r>
+        <w:rPr>
+          <w:rFonts w:cstheme="minorHAnsi"/>
+        </w:rPr>
         <w:t>s</w:t>
       </w:r>
       <w:r>
-        <w:t xml:space="preserve"> Dementia and Alzheimer’s.</w:t>
-      </w:r>
-    </w:p>
-    <w:p>
-      <w:pPr>
-        <w:pStyle w:val="NoSpacing"/>
-      </w:pPr>
-    </w:p>
-    <w:p>
-      <w:pPr>
-        <w:pStyle w:val="NoSpacing"/>
-      </w:pPr>
-      <w:r>
-        <w:rPr>
-          <w:u w:val="single"/>
-        </w:rPr>
-        <w:t>Function</w:t>
-      </w:r>
-      <w:r>
-        <w:t xml:space="preserve"> – </w:t>
-      </w:r>
-      <w:r>
-        <w:t xml:space="preserve">The function of the artefact is to allow the user to create reminders for themselves to help with day-to-day tasks this can range from shopping lists, appointments or day to day tasks around the house. This can either work based on speech recognition or by the user manually entering reminders. These reminders will then be shown to a user through a notification closer to the time set in the reminder. The use of AI and learning algorithms can be used to increase the potential effectiveness of the artefact by being able to recognise certain patterns or routines in the </w:t>
-      </w:r>
-      <w:r>
-        <w:t>user’s</w:t>
-      </w:r>
-      <w:r>
-        <w:t xml:space="preserve"> behaviour in creating reminders in order to dynamically create more.</w:t>
-      </w:r>
-    </w:p>
-    <w:p>
-      <w:pPr>
-        <w:pStyle w:val="NoSpacing"/>
-      </w:pPr>
-    </w:p>
-    <w:p>
-      <w:pPr>
-        <w:pStyle w:val="NoSpacing"/>
-      </w:pPr>
-      <w:r>
-        <w:rPr>
-          <w:u w:val="single"/>
-        </w:rPr>
-        <w:t>Technologies</w:t>
-      </w:r>
-      <w:r>
-        <w:t xml:space="preserve"> – </w:t>
-      </w:r>
-      <w:r>
-        <w:t xml:space="preserve">The chosen technologies will most likely be Java as the </w:t>
-      </w:r>
-      <w:r>
-        <w:t>programming</w:t>
-      </w:r>
-      <w:r>
+        <w:rPr>
+          <w:rFonts w:cstheme="minorHAnsi"/>
+        </w:rPr>
+        <w:t xml:space="preserve"> with the screen (taps)</w:t>
+      </w:r>
+      <w:r>
+        <w:rPr>
+          <w:rFonts w:cstheme="minorHAnsi"/>
+        </w:rPr>
+        <w:t>.</w:t>
+      </w:r>
+    </w:p>
+    <w:p>
+      <w:pPr>
+        <w:pStyle w:val="NoSpacing"/>
+      </w:pPr>
+      <w:r>
+        <w:rPr>
+          <w:rFonts w:cstheme="minorHAnsi"/>
+        </w:rPr>
+        <w:t>•</w:t>
+      </w:r>
+      <w:r>
+        <w:rPr>
+          <w:rFonts w:cstheme="minorHAnsi"/>
+        </w:rPr>
+        <w:t>Editing</w:t>
+      </w:r>
+      <w:r>
+        <w:rPr>
+          <w:rFonts w:cstheme="minorHAnsi"/>
+        </w:rPr>
+        <w:t xml:space="preserve"> a reminder should be done in </w:t>
+      </w:r>
+      <w:r>
+        <w:rPr>
+          <w:rFonts w:cstheme="minorHAnsi"/>
+        </w:rPr>
+        <w:t>7</w:t>
+      </w:r>
+      <w:r>
+        <w:rPr>
+          <w:rFonts w:cstheme="minorHAnsi"/>
+        </w:rPr>
         <w:t xml:space="preserve"> </w:t>
       </w:r>
       <w:r>
-        <w:t>language and created within Android Studio. SQL will have to be used for any database work. Google maps API and Android speech to text API will also have to be used when creating this artefact.</w:t>
+        <w:rPr>
+          <w:rFonts w:cstheme="minorHAnsi"/>
+        </w:rPr>
+        <w:t xml:space="preserve">or less </w:t>
+      </w:r>
+      <w:r>
+        <w:rPr>
+          <w:rFonts w:cstheme="minorHAnsi"/>
+        </w:rPr>
+        <w:t>interaction</w:t>
+      </w:r>
+      <w:r>
+        <w:rPr>
+          <w:rFonts w:cstheme="minorHAnsi"/>
+        </w:rPr>
+        <w:t>s</w:t>
+      </w:r>
+      <w:r>
+        <w:rPr>
+          <w:rFonts w:cstheme="minorHAnsi"/>
+        </w:rPr>
+        <w:t xml:space="preserve"> with the screen (taps)</w:t>
+      </w:r>
+      <w:r>
+        <w:rPr>
+          <w:rFonts w:cstheme="minorHAnsi"/>
+        </w:rPr>
+        <w:t>.</w:t>
+      </w:r>
+    </w:p>
+    <w:p>
+      <w:pPr>
+        <w:pStyle w:val="NoSpacing"/>
+        <w:rPr>
+          <w:rFonts w:cstheme="minorHAnsi"/>
+        </w:rPr>
+      </w:pPr>
+      <w:r>
+        <w:rPr>
+          <w:rFonts w:cstheme="minorHAnsi"/>
+        </w:rPr>
+        <w:t>•</w:t>
+      </w:r>
+      <w:r>
+        <w:rPr>
+          <w:rFonts w:cstheme="minorHAnsi"/>
+        </w:rPr>
+        <w:t>Viewing</w:t>
+      </w:r>
+      <w:r>
+        <w:rPr>
+          <w:rFonts w:cstheme="minorHAnsi"/>
+        </w:rPr>
+        <w:t xml:space="preserve"> a reminder should be done in </w:t>
+      </w:r>
+      <w:r>
+        <w:rPr>
+          <w:rFonts w:cstheme="minorHAnsi"/>
+        </w:rPr>
+        <w:t>3</w:t>
+      </w:r>
+      <w:r>
+        <w:rPr>
+          <w:rFonts w:cstheme="minorHAnsi"/>
+        </w:rPr>
+        <w:t xml:space="preserve"> </w:t>
+      </w:r>
+      <w:r>
+        <w:rPr>
+          <w:rFonts w:cstheme="minorHAnsi"/>
+        </w:rPr>
+        <w:t xml:space="preserve">or less </w:t>
+      </w:r>
+      <w:r>
+        <w:rPr>
+          <w:rFonts w:cstheme="minorHAnsi"/>
+        </w:rPr>
+        <w:t>interaction</w:t>
+      </w:r>
+      <w:r>
+        <w:rPr>
+          <w:rFonts w:cstheme="minorHAnsi"/>
+        </w:rPr>
+        <w:t>s</w:t>
+      </w:r>
+      <w:r>
+        <w:rPr>
+          <w:rFonts w:cstheme="minorHAnsi"/>
+        </w:rPr>
+        <w:t xml:space="preserve"> with the screen (taps)</w:t>
+      </w:r>
+      <w:r>
+        <w:rPr>
+          <w:rFonts w:cstheme="minorHAnsi"/>
+        </w:rPr>
+        <w:t>.</w:t>
+      </w:r>
+    </w:p>
+    <w:p>
+      <w:pPr>
+        <w:pStyle w:val="NoSpacing"/>
+        <w:rPr>
+          <w:rFonts w:cstheme="minorHAnsi"/>
+        </w:rPr>
+      </w:pPr>
+      <w:r>
+        <w:rPr>
+          <w:rFonts w:cstheme="minorHAnsi"/>
+        </w:rPr>
+        <w:t xml:space="preserve">•Viewing </w:t>
+      </w:r>
+      <w:r>
+        <w:rPr>
+          <w:rFonts w:cstheme="minorHAnsi"/>
+        </w:rPr>
+        <w:t>the map</w:t>
+      </w:r>
+      <w:r>
+        <w:rPr>
+          <w:rFonts w:cstheme="minorHAnsi"/>
+        </w:rPr>
+        <w:t xml:space="preserve"> should be done in </w:t>
+      </w:r>
+      <w:r>
+        <w:rPr>
+          <w:rFonts w:cstheme="minorHAnsi"/>
+        </w:rPr>
+        <w:t>2</w:t>
+      </w:r>
+      <w:r>
+        <w:rPr>
+          <w:rFonts w:cstheme="minorHAnsi"/>
+        </w:rPr>
+        <w:t xml:space="preserve"> </w:t>
+      </w:r>
+      <w:r>
+        <w:rPr>
+          <w:rFonts w:cstheme="minorHAnsi"/>
+        </w:rPr>
+        <w:t xml:space="preserve">or less </w:t>
+      </w:r>
+      <w:r>
+        <w:rPr>
+          <w:rFonts w:cstheme="minorHAnsi"/>
+        </w:rPr>
+        <w:t>interaction</w:t>
+      </w:r>
+      <w:r>
+        <w:rPr>
+          <w:rFonts w:cstheme="minorHAnsi"/>
+        </w:rPr>
+        <w:t>s</w:t>
+      </w:r>
+      <w:r>
+        <w:rPr>
+          <w:rFonts w:cstheme="minorHAnsi"/>
+        </w:rPr>
+        <w:t xml:space="preserve"> with the screen (taps)</w:t>
+      </w:r>
+      <w:r>
+        <w:rPr>
+          <w:rFonts w:cstheme="minorHAnsi"/>
+        </w:rPr>
+        <w:t>.</w:t>
+      </w:r>
+    </w:p>
+    <w:p>
+      <w:pPr>
+        <w:pStyle w:val="NoSpacing"/>
+        <w:rPr>
+          <w:rFonts w:cstheme="minorHAnsi"/>
+        </w:rPr>
+      </w:pPr>
+      <w:r>
+        <w:rPr>
+          <w:rFonts w:cstheme="minorHAnsi"/>
+        </w:rPr>
+        <w:t>•</w:t>
+      </w:r>
+      <w:r>
+        <w:rPr>
+          <w:rFonts w:cstheme="minorHAnsi"/>
+        </w:rPr>
+        <w:t>Settings</w:t>
+      </w:r>
+      <w:r>
+        <w:rPr>
+          <w:rFonts w:cstheme="minorHAnsi"/>
+        </w:rPr>
+        <w:t xml:space="preserve"> should be used the least frequently by test participants.</w:t>
+      </w:r>
+    </w:p>
+    <w:p>
+      <w:pPr>
+        <w:pStyle w:val="NoSpacing"/>
+      </w:pPr>
+      <w:r>
+        <w:rPr>
+          <w:rFonts w:cstheme="minorHAnsi"/>
+        </w:rPr>
+        <w:t>•</w:t>
+      </w:r>
+      <w:r>
+        <w:rPr>
+          <w:rFonts w:cstheme="minorHAnsi"/>
+        </w:rPr>
+        <w:t>Home</w:t>
+      </w:r>
+      <w:r>
+        <w:rPr>
+          <w:rFonts w:cstheme="minorHAnsi"/>
+        </w:rPr>
+        <w:t xml:space="preserve"> should be used the </w:t>
+      </w:r>
+      <w:r>
+        <w:rPr>
+          <w:rFonts w:cstheme="minorHAnsi"/>
+        </w:rPr>
+        <w:t>most</w:t>
+      </w:r>
+      <w:r>
+        <w:rPr>
+          <w:rFonts w:cstheme="minorHAnsi"/>
+        </w:rPr>
+        <w:t xml:space="preserve"> frequently by test participants.</w:t>
       </w:r>
     </w:p>
     <w:p>

</xml_diff>